<commit_message>
Slight edit for chapter 2
</commit_message>
<xml_diff>
--- a/Sleeping Sound Chapter 2.docx
+++ b/Sleeping Sound Chapter 2.docx
@@ -1,6 +1,6 @@
 
 <file path=word/document.xml><?xml version="1.0" encoding="utf-8"?>
-<w:document xmlns:wpc="http://schemas.microsoft.com/office/word/2010/wordprocessingCanvas" xmlns:cx="http://schemas.microsoft.com/office/drawing/2014/chartex" xmlns:cx1="http://schemas.microsoft.com/office/drawing/2015/9/8/chartex" xmlns:cx2="http://schemas.microsoft.com/office/drawing/2015/10/21/chartex" xmlns:mc="http://schemas.openxmlformats.org/markup-compatibility/2006" xmlns:o="urn:schemas-microsoft-com:office:office" xmlns:r="http://schemas.openxmlformats.org/officeDocument/2006/relationships" xmlns:m="http://schemas.openxmlformats.org/officeDocument/2006/math" xmlns:v="urn:schemas-microsoft-com:vml" xmlns:wp14="http://schemas.microsoft.com/office/word/2010/wordprocessingDrawing" xmlns:wp="http://schemas.openxmlformats.org/drawingml/2006/wordprocessingDrawing" xmlns:w10="urn:schemas-microsoft-com:office:word" xmlns:w="http://schemas.openxmlformats.org/wordprocessingml/2006/main" xmlns:w14="http://schemas.microsoft.com/office/word/2010/wordml" xmlns:w15="http://schemas.microsoft.com/office/word/2012/wordml" xmlns:w16se="http://schemas.microsoft.com/office/word/2015/wordml/symex" xmlns:wpg="http://schemas.microsoft.com/office/word/2010/wordprocessingGroup" xmlns:wpi="http://schemas.microsoft.com/office/word/2010/wordprocessingInk" xmlns:wne="http://schemas.microsoft.com/office/word/2006/wordml" xmlns:wps="http://schemas.microsoft.com/office/word/2010/wordprocessingShape" mc:Ignorable="w14 w15 w16se wp14">
+<w:document xmlns:wpc="http://schemas.microsoft.com/office/word/2010/wordprocessingCanvas" xmlns:mo="http://schemas.microsoft.com/office/mac/office/2008/main" xmlns:mc="http://schemas.openxmlformats.org/markup-compatibility/2006" xmlns:mv="urn:schemas-microsoft-com:mac:vml" xmlns:o="urn:schemas-microsoft-com:office:office" xmlns:r="http://schemas.openxmlformats.org/officeDocument/2006/relationships" xmlns:m="http://schemas.openxmlformats.org/officeDocument/2006/math" xmlns:v="urn:schemas-microsoft-com:vml" xmlns:wp14="http://schemas.microsoft.com/office/word/2010/wordprocessingDrawing" xmlns:wp="http://schemas.openxmlformats.org/drawingml/2006/wordprocessingDrawing" xmlns:w10="urn:schemas-microsoft-com:office:word" xmlns:w="http://schemas.openxmlformats.org/wordprocessingml/2006/main" xmlns:w14="http://schemas.microsoft.com/office/word/2010/wordml" xmlns:w15="http://schemas.microsoft.com/office/word/2012/wordml" xmlns:wpg="http://schemas.microsoft.com/office/word/2010/wordprocessingGroup" xmlns:wpi="http://schemas.microsoft.com/office/word/2010/wordprocessingInk" xmlns:wne="http://schemas.microsoft.com/office/word/2006/wordml" xmlns:wps="http://schemas.microsoft.com/office/word/2010/wordprocessingShape" mc:Ignorable="w14 w15 wp14">
   <w:body>
     <w:p>
       <w:pPr>
@@ -21,13 +21,25 @@
         <w:ind w:firstLine="720"/>
       </w:pPr>
       <w:r>
-        <w:t>“Happy Birthday!” everyone yelled exhaling all the breath they sucked in their lungs in preparation. Leon’s hand gently patted my back.</w:t>
-      </w:r>
-    </w:p>
-    <w:p>
-      <w:pPr>
-        <w:ind w:firstLine="720"/>
-      </w:pPr>
+        <w:t xml:space="preserve">“Happy Birthday!” everyone yelled </w:t>
+      </w:r>
+      <w:r>
+        <w:t>an exalted breath</w:t>
+      </w:r>
+      <w:r>
+        <w:t xml:space="preserve">. </w:t>
+      </w:r>
+    </w:p>
+    <w:p>
+      <w:pPr>
+        <w:ind w:firstLine="720"/>
+      </w:pPr>
+      <w:r>
+        <w:t>Leon’s hand gently patted my back</w:t>
+      </w:r>
+      <w:r>
+        <w:t xml:space="preserve">. </w:t>
+      </w:r>
       <w:r>
         <w:t>“You didn’t think we forgot, did you?” he whispers into my ear.</w:t>
       </w:r>
@@ -37,13 +49,25 @@
         <w:ind w:firstLine="720"/>
       </w:pPr>
       <w:r>
-        <w:t xml:space="preserve">I never thought my birthday was all too important, it’s just another year on the </w:t>
+        <w:t xml:space="preserve">I never </w:t>
+      </w:r>
+      <w:r>
+        <w:t xml:space="preserve">did think </w:t>
+      </w:r>
+      <w:r>
+        <w:t xml:space="preserve">my birthday was all too important, </w:t>
+      </w:r>
+      <w:r>
+        <w:t>to me it was</w:t>
+      </w:r>
+      <w:r>
+        <w:t xml:space="preserve"> just another year on the </w:t>
       </w:r>
       <w:r>
         <w:t>calendar</w:t>
       </w:r>
       <w:r>
-        <w:t xml:space="preserve">. Never needed much in the way of presents either, I never wanted to burden Kieran about it. It’s unnecessary. Yet, a smile </w:t>
+        <w:t xml:space="preserve">. It’s unnecessary. Yet, a smile </w:t>
       </w:r>
       <w:r>
         <w:t>stretched across my face. It was heartwarming to see them all there, all the most important people in my life, my misfit family made of orphans and Kieran. Kieran stood behind a splintered table</w:t>
@@ -60,94 +84,91 @@
         <w:ind w:firstLine="720"/>
       </w:pPr>
       <w:r>
-        <w:t xml:space="preserve">To Kieran’s left stood Cara, arms open and smiling gleefully at me. Her smiling was already enough of a birthday present at least for me. </w:t>
-      </w:r>
-      <w:proofErr w:type="spellStart"/>
-      <w:r>
-        <w:t>Mercyhell</w:t>
-      </w:r>
-      <w:proofErr w:type="spellEnd"/>
-      <w:r>
-        <w:t>, she is beautiful under this dim light.</w:t>
-      </w:r>
-      <w:r>
-        <w:t xml:space="preserve"> I’ve had a crush on this girl since she was adopted some rainy night, cold and in shock.</w:t>
+        <w:t xml:space="preserve">To Kieran’s left stood Cara, arms open and smiling gleefully at me. Her smiling was already enough of a birthday present </w:t>
+      </w:r>
+      <w:r>
+        <w:t>if I’ve ever needed one</w:t>
+      </w:r>
+      <w:r>
+        <w:t>. Mercyhell, she is beautiful under this dim light.</w:t>
+      </w:r>
+      <w:r>
+        <w:t xml:space="preserve"> I’ve had a crush on this girl </w:t>
+      </w:r>
+      <w:r>
+        <w:t>ever since Kieran took her in.</w:t>
+      </w:r>
+    </w:p>
+    <w:p>
+      <w:pPr>
+        <w:ind w:firstLine="720"/>
+      </w:pPr>
+      <w:r>
+        <w:t>In the center of the table rested a single cupcake with a single large candle standing behind it. We only had night candles, no birthday candles so they made do with that</w:t>
+      </w:r>
+      <w:r>
+        <w:t>,</w:t>
+      </w:r>
+      <w:r>
+        <w:t xml:space="preserve"> putting it next to the cupcake. I’m just amazed they even got a cupcake, I’ve never had a cupcake. The cost of one cupcake </w:t>
+      </w:r>
+      <w:r>
+        <w:t>is the same for a bag of grain, there is n</w:t>
+      </w:r>
+      <w:r>
+        <w:t>o justifying buying one.s</w:t>
+      </w:r>
+    </w:p>
+    <w:p>
+      <w:pPr>
+        <w:ind w:firstLine="720"/>
+      </w:pPr>
+      <w:r>
+        <w:t>“Take your slacking time why don’t cha, hurry up and blow out the candle, he says playfully.</w:t>
+      </w:r>
+    </w:p>
+    <w:p>
+      <w:pPr>
+        <w:ind w:firstLine="720"/>
+      </w:pPr>
+      <w:r>
+        <w:t>So I walk up to the table lean close and blew out the candle, eyes getting somewhat watery.</w:t>
+      </w:r>
+    </w:p>
+    <w:p>
+      <w:pPr>
+        <w:ind w:firstLine="720"/>
+      </w:pPr>
+      <w:r>
+        <w:t>“Aw, happy 16</w:t>
+      </w:r>
+      <w:r>
+        <w:rPr>
+          <w:vertAlign w:val="superscript"/>
+        </w:rPr>
+        <w:t>th</w:t>
+      </w:r>
+      <w:r>
+        <w:t xml:space="preserve"> birthday Rin” Cara says sweetly. “I know you’ve never really </w:t>
+      </w:r>
+      <w:r>
+        <w:t xml:space="preserve">liked </w:t>
+      </w:r>
+      <w:r>
+        <w:t>celebrated birthdays, so we’re celebrating for you. Actually we’</w:t>
+      </w:r>
+      <w:r>
+        <w:t>re forcing you.</w:t>
       </w:r>
       <w:r>
         <w:t xml:space="preserve"> </w:t>
       </w:r>
       <w:r>
-        <w:t xml:space="preserve">She was defensive at first, and very alone but after a year she is fully part of our family. </w:t>
-      </w:r>
-    </w:p>
-    <w:p>
-      <w:pPr>
-        <w:ind w:firstLine="720"/>
-      </w:pPr>
-      <w:r>
-        <w:t xml:space="preserve">In the center of the table rested a single cupcake with a single large candle standing behind it. We only had night candles, no birthday candles so they made do with that putting it next to the cupcake. I’m just amazed they even got a cupcake, I’ve never had a cupcake. The cost of one cupcake </w:t>
-      </w:r>
-      <w:r>
-        <w:t>is the same for a bag of grain, there is no justifying buying one. Except now.</w:t>
-      </w:r>
-    </w:p>
-    <w:p>
-      <w:pPr>
-        <w:ind w:firstLine="720"/>
-      </w:pPr>
-      <w:r>
-        <w:t>“Take your slacking time why don’t cha, hurry up and blow out the candle, he says playfully.</w:t>
-      </w:r>
-    </w:p>
-    <w:p>
-      <w:pPr>
-        <w:ind w:firstLine="720"/>
-      </w:pPr>
-      <w:r>
-        <w:t>So I walk up to the table lean close and blew out the candle, eyes getting somewhat watery.</w:t>
-      </w:r>
-    </w:p>
-    <w:p>
-      <w:pPr>
-        <w:ind w:firstLine="720"/>
-      </w:pPr>
-      <w:r>
-        <w:t>“Aw, happy 16</w:t>
-      </w:r>
-      <w:r>
-        <w:rPr>
-          <w:vertAlign w:val="superscript"/>
-        </w:rPr>
-        <w:t>th</w:t>
-      </w:r>
-      <w:r>
-        <w:t xml:space="preserve"> birthday </w:t>
-      </w:r>
-      <w:proofErr w:type="spellStart"/>
-      <w:r>
-        <w:t>Rin</w:t>
-      </w:r>
-      <w:proofErr w:type="spellEnd"/>
-      <w:r>
-        <w:t>” Cara says sweetly. “I know you’ve never really celebrated birthdays, so we’re celebrating for you. Actually we’</w:t>
-      </w:r>
-      <w:r>
-        <w:t>re forcing you.</w:t>
-      </w:r>
-      <w:r>
-        <w:t xml:space="preserve"> </w:t>
-      </w:r>
-      <w:r>
         <w:t>Y</w:t>
       </w:r>
       <w:r>
-        <w:t xml:space="preserve">ou are </w:t>
-      </w:r>
-      <w:proofErr w:type="spellStart"/>
-      <w:r>
-        <w:t>gonna</w:t>
-      </w:r>
-      <w:proofErr w:type="spellEnd"/>
+        <w:t>ou are going to</w:t>
+      </w:r>
       <w:r>
         <w:t xml:space="preserve"> stay here and you are going to like it. Register?”</w:t>
       </w:r>
@@ -156,13 +177,8 @@
       <w:pPr>
         <w:ind w:firstLine="720"/>
       </w:pPr>
-      <w:proofErr w:type="spellStart"/>
-      <w:r>
-        <w:t>Mercyhell</w:t>
-      </w:r>
-      <w:proofErr w:type="spellEnd"/>
-      <w:r>
-        <w:t>, for how sweet she is</w:t>
+      <w:r>
+        <w:t>Mercyhell, for how sweet she is</w:t>
       </w:r>
       <w:r>
         <w:t>,</w:t>
@@ -178,13 +194,8 @@
       <w:r>
         <w:t>“</w:t>
       </w:r>
-      <w:proofErr w:type="spellStart"/>
-      <w:r>
-        <w:t>Haha</w:t>
-      </w:r>
-      <w:proofErr w:type="spellEnd"/>
-      <w:r>
-        <w:t>, I got it. I can’t say no to all of this.</w:t>
+      <w:r>
+        <w:t>Haha, I got it. I can’t say no to all of this.</w:t>
       </w:r>
       <w:r>
         <w:t>” I say still smiling. “Thanks</w:t>
@@ -198,7 +209,19 @@
         <w:ind w:firstLine="720"/>
       </w:pPr>
       <w:r>
-        <w:t>“Are you tearing up? Ha, you’re slacking crying. Do you love us that much?” Leon say whilst patting my shoulder. “You we love you man, your family. Also you’re behind 16 years of birthday presents. So we got you something real nice.”</w:t>
+        <w:t>“Are you tearing up? Ha, you’re slacking crying. Do you love us that much?” Leon say</w:t>
+      </w:r>
+      <w:r>
+        <w:t>s</w:t>
+      </w:r>
+      <w:r>
+        <w:t xml:space="preserve"> whilst </w:t>
+      </w:r>
+      <w:r>
+        <w:t xml:space="preserve">gripping </w:t>
+      </w:r>
+      <w:r>
+        <w:t xml:space="preserve"> my shoulder. “You we love you man, your family. Also you’re behind 16 years of birthday presents. So we got you something real nice.”</w:t>
       </w:r>
     </w:p>
     <w:p>
@@ -224,13 +247,8 @@
       <w:pPr>
         <w:ind w:firstLine="720"/>
       </w:pPr>
-      <w:proofErr w:type="spellStart"/>
-      <w:r>
-        <w:t>Mercyhell</w:t>
-      </w:r>
-      <w:proofErr w:type="spellEnd"/>
-      <w:r>
-        <w:t>, these cunning slacks. They made me deliver my own present, I admire that. Must have been Cara, she is the only one sneaky enough to pull this off.</w:t>
+      <w:r>
+        <w:t>Mercyhell, these cunning slacks. They made me deliver my own present, I admire that. Must have been Cara, she is the only one sneaky enough to pull this off.</w:t>
       </w:r>
     </w:p>
     <w:p>
@@ -239,7 +257,13 @@
       </w:pPr>
       <w:r>
         <w:lastRenderedPageBreak/>
-        <w:t xml:space="preserve">Remembering the leathered box in pocket, I reach in and grab it. Nervous as I am, I look to Kieran and she just nods. Almost just giving me approval it’s okay. I flip the lid and empty the box into my hand. Sitting in my palm was a </w:t>
+        <w:t xml:space="preserve">Remembering the leathered box in pocket, I reach in and grab it. Nervous as I am, I look to Kieran and she just nods. Almost </w:t>
+      </w:r>
+      <w:r>
+        <w:t>as if she was</w:t>
+      </w:r>
+      <w:r>
+        <w:t xml:space="preserve"> giving me approval it’s okay. I flip the lid and empty the box into my hand. Sitting in my palm was a </w:t>
       </w:r>
       <w:r>
         <w:t xml:space="preserve">leather strapped bracelet. The strap was a brown, tanned leather and in the middle was pinned a </w:t>
@@ -248,10 +272,40 @@
         <w:t>sigil</w:t>
       </w:r>
       <w:r>
-        <w:t>. Made of metal, painted gold and shining in the dim light it couldn’t help but admire it.</w:t>
-      </w:r>
-      <w:r>
-        <w:t xml:space="preserve"> The symbol was made of three simple designs, shapes better describes it, layered atop each other. It started with a large V, a circle with its top bit cut off encases the middle of the V, and a line running down the middle of the design.</w:t>
+        <w:t>. Made of metal, painted gold</w:t>
+      </w:r>
+      <w:r>
+        <w:t xml:space="preserve"> and shining in the dim light. I stood there admiring</w:t>
+      </w:r>
+      <w:r>
+        <w:t xml:space="preserve"> it.</w:t>
+      </w:r>
+      <w:r>
+        <w:t xml:space="preserve"> The </w:t>
+      </w:r>
+      <w:r>
+        <w:t xml:space="preserve">sigil </w:t>
+      </w:r>
+      <w:r>
+        <w:t xml:space="preserve">was made of three simple designs, shapes better describes it, layered atop each other. It started with a large V, a circle with its top bit cut off encases </w:t>
+      </w:r>
+      <w:r>
+        <w:t>its middle</w:t>
+      </w:r>
+      <w:r>
+        <w:t xml:space="preserve">, and a </w:t>
+      </w:r>
+      <w:r>
+        <w:t xml:space="preserve">vertical </w:t>
+      </w:r>
+      <w:r>
+        <w:t>line</w:t>
+      </w:r>
+      <w:r>
+        <w:t xml:space="preserve"> runs through the center of the </w:t>
+      </w:r>
+      <w:r>
+        <w:t>design.</w:t>
       </w:r>
     </w:p>
     <w:p>
@@ -324,7 +378,10 @@
         <w:t>s</w:t>
       </w:r>
       <w:r>
-        <w:t xml:space="preserve"> on something this good looking</w:t>
+        <w:t xml:space="preserve"> on something this </w:t>
+      </w:r>
+      <w:r>
+        <w:t>sweet</w:t>
       </w:r>
       <w:r>
         <w:t>?” He says tapping his chin with his index finger. “Ah it was a week after we took in Cara. You were really reserved back then, hated to show emotion. Yet when Kieran put that slice of cake in front of you, you started blubbering like a baby. Ah good times.”</w:t>
@@ -346,25 +403,33 @@
         <w:t>“Point taken, I’ll shut up</w:t>
       </w:r>
       <w:r>
-        <w:t>. So, about that cupcake. Anyone, no? Just me? Ah okay I don’t really want too, but if no one else want is going to have a go I don’t mind helping out.” He says exaggerating every other word.</w:t>
-      </w:r>
-      <w:bookmarkStart w:id="0" w:name="_GoBack"/>
-      <w:bookmarkEnd w:id="0"/>
-    </w:p>
-    <w:p>
-      <w:pPr>
-        <w:ind w:firstLine="720"/>
-      </w:pPr>
-      <w:r>
-        <w:t xml:space="preserve">Kieran looks at him inquisitively, “Kay, so no we’ll eat this after dinner. You guy got the meat from Emmet so I’m making </w:t>
-      </w:r>
-      <w:proofErr w:type="spellStart"/>
-      <w:r>
-        <w:t>Rin’s</w:t>
-      </w:r>
-      <w:proofErr w:type="spellEnd"/>
-      <w:r>
-        <w:t xml:space="preserve"> favorite meal, pork stew. She says giving me a wink as disappears into the kitchen.</w:t>
+        <w:t>. So, about that cupcake. Anyone, no? Just me? Ah okay I don’t really want too, but if no one else want</w:t>
+      </w:r>
+      <w:r>
+        <w:t>s it, I guess I’ll have no choice but to give everyone a hand.</w:t>
+      </w:r>
+      <w:r>
+        <w:t>” He says exaggerating every other word.</w:t>
+      </w:r>
+    </w:p>
+    <w:p>
+      <w:pPr>
+        <w:ind w:firstLine="720"/>
+      </w:pPr>
+      <w:r>
+        <w:t>Kieran looks at him inquisitively, “Kay, so no we’ll eat this after dinner. You guy</w:t>
+      </w:r>
+      <w:r>
+        <w:t>s</w:t>
+      </w:r>
+      <w:r>
+        <w:t xml:space="preserve"> got the meat from Emmet so I’m making Rin’s favorite meal, pork stew.</w:t>
+      </w:r>
+      <w:r>
+        <w:t>”</w:t>
+      </w:r>
+      <w:r>
+        <w:t xml:space="preserve"> She says giving me a wink as disappears into the kitchen.</w:t>
       </w:r>
     </w:p>
     <w:p>
@@ -410,16 +475,8 @@
           <w:i/>
         </w:rPr>
         <w:br/>
-        <w:t xml:space="preserve">Happy Birthday Dear </w:t>
-      </w:r>
-      <w:proofErr w:type="spellStart"/>
-      <w:r>
-        <w:rPr>
-          <w:i/>
-        </w:rPr>
-        <w:t>Rin</w:t>
-      </w:r>
-      <w:proofErr w:type="spellEnd"/>
+        <w:t>Happy Birthday Dear Rin</w:t>
+      </w:r>
       <w:r>
         <w:rPr>
           <w:i/>
@@ -451,13 +508,7 @@
         <w:rPr>
           <w:i/>
         </w:rPr>
-        <w:t>re here, and</w:t>
-      </w:r>
-      <w:r>
-        <w:rPr>
-          <w:i/>
-        </w:rPr>
-        <w:t xml:space="preserve"> you</w:t>
+        <w:t>re here, and you</w:t>
       </w:r>
       <w:r>
         <w:rPr>
@@ -564,7 +615,13 @@
     <w:p>
       <w:r>
         <w:tab/>
-        <w:t>“Oh nut up it wasn’t that amazing,” Cara says to me after turning around facing away from me. I’m sure she’s blush. Slack that’s adorable.</w:t>
+        <w:t xml:space="preserve">“Oh nut up it wasn’t that amazing,” Cara </w:t>
+      </w:r>
+      <w:r>
+        <w:t>retorts turning herself around to hide her face. I’m sure she’s blushing.</w:t>
+      </w:r>
+      <w:r>
+        <w:t xml:space="preserve"> Slack that’s adorable.</w:t>
       </w:r>
     </w:p>
     <w:p>
@@ -579,13 +636,8 @@
         <w:t>that but don’t let it show.</w:t>
       </w:r>
       <w:r>
-        <w:t xml:space="preserve"> </w:t>
-      </w:r>
-      <w:proofErr w:type="spellStart"/>
-      <w:r>
-        <w:t>Mercyhell</w:t>
-      </w:r>
-      <w:proofErr w:type="spellEnd"/>
+        <w:t xml:space="preserve"> Mercyhell</w:t>
+      </w:r>
     </w:p>
     <w:p/>
     <w:p>
@@ -620,26 +672,63 @@
       <w:pPr>
         <w:ind w:firstLine="720"/>
       </w:pPr>
-      <w:proofErr w:type="spellStart"/>
-      <w:r>
-        <w:t>Mercyhell</w:t>
-      </w:r>
-      <w:proofErr w:type="spellEnd"/>
-      <w:r>
-        <w:t>, I couldn’t watch anymore of that… interesting dance. I pushed the table to the side and shooed Leon off of the make-shift dance floor. I pulled Cara in close to me and staring reciting the steps in my head, seconds later mimicking those step with my feet. Though I loved dancing with Cara my m</w:t>
-      </w:r>
-      <w:r>
-        <w:t xml:space="preserve">ind was following the music Kieran put on her old radio. Forming the rhythm in my head, I step in and away from her swinging methodically with the music hands still clenched. I swing and she would swerve, our steps perfectly in sync. If you’re a well enough at dancing you can make even inexperienced dancers look great. I am so grateful Kieran thought me how to dance. </w:t>
-      </w:r>
-      <w:r>
-        <w:t xml:space="preserve">She would always practice by herself late </w:t>
+      <w:r>
+        <w:t xml:space="preserve">Mercyhell, I couldn’t watch anymore of that… interesting dance. I pushed the table to the side and shooed Leon off of the make-shift dance floor. I pulled Cara in close to me and </w:t>
+      </w:r>
+      <w:r>
+        <w:t>started</w:t>
+      </w:r>
+      <w:r>
+        <w:t xml:space="preserve"> reciting the steps in my head, seconds later mimicking those step</w:t>
+      </w:r>
+      <w:r>
+        <w:t>s</w:t>
+      </w:r>
+      <w:r>
+        <w:t xml:space="preserve"> with my feet. Though I loved dancing with Cara my m</w:t>
+      </w:r>
+      <w:r>
+        <w:t xml:space="preserve">ind was following the music Kieran </w:t>
+      </w:r>
+      <w:r>
+        <w:t xml:space="preserve">had just </w:t>
+      </w:r>
+      <w:r>
+        <w:t>put on her old radio. Forming the rhythm in my head, I step in and away from her swing</w:t>
+      </w:r>
+      <w:r>
+        <w:t xml:space="preserve">ing methodically with the music, our </w:t>
+      </w:r>
+      <w:r>
+        <w:t xml:space="preserve">hands still clenched. I swing and she would swerve, our steps perfectly in sync. If you’re a well enough at dancing you can make even inexperienced dancers look great. I am so grateful Kieran thought me how to dance. </w:t>
+      </w:r>
+      <w:r>
+        <w:t xml:space="preserve">She would always </w:t>
       </w:r>
       <w:r>
         <w:lastRenderedPageBreak/>
-        <w:t xml:space="preserve">into the night trying not to wake me. One I just asked if she could teach me, I was curious. She was always </w:t>
-      </w:r>
-      <w:r>
-        <w:t>graceful in her step arm flowing like water, body contorting along with the music. It was just a whim when I first started, but soon it became our thing, time we would bond. Like mother and son?</w:t>
+        <w:t>practice by herself late into the n</w:t>
+      </w:r>
+      <w:r>
+        <w:t xml:space="preserve">ight trying not to wake me. It always did. Yet, I would often come down from my room and see her dance. </w:t>
+      </w:r>
+      <w:r>
+        <w:t xml:space="preserve">She was always </w:t>
+      </w:r>
+      <w:r>
+        <w:t>graceful in her step arm</w:t>
+      </w:r>
+      <w:r>
+        <w:t>s</w:t>
+      </w:r>
+      <w:r>
+        <w:t xml:space="preserve"> flowing like water, body contorting along with the music. It was just a whim when I first </w:t>
+      </w:r>
+      <w:r>
+        <w:t>asked her teach me</w:t>
+      </w:r>
+      <w:r>
+        <w:t>, but soon it became our thing, time we would bond. Like mother and son?</w:t>
       </w:r>
     </w:p>
     <w:p>
@@ -655,23 +744,7 @@
         <w:ind w:firstLine="720"/>
       </w:pPr>
       <w:r>
-        <w:t xml:space="preserve">“Where did you learn that, </w:t>
-      </w:r>
-      <w:proofErr w:type="spellStart"/>
-      <w:r>
-        <w:t>mercyhell</w:t>
-      </w:r>
-      <w:proofErr w:type="spellEnd"/>
-      <w:r>
-        <w:t xml:space="preserve"> </w:t>
-      </w:r>
-      <w:proofErr w:type="spellStart"/>
-      <w:r>
-        <w:t>Rin</w:t>
-      </w:r>
-      <w:proofErr w:type="spellEnd"/>
-      <w:r>
-        <w:t>?” Cara says to while trying to catch her breath.</w:t>
+        <w:t>“Where did you learn that, mercyhell Rin?” Cara says to while trying to catch her breath.</w:t>
       </w:r>
     </w:p>
     <w:p>
@@ -687,23 +760,23 @@
         <w:ind w:firstLine="720"/>
       </w:pPr>
       <w:r>
-        <w:t>“Slack, and here I thought I was the best dancer in the house.” He says while sitting backwards in the chair facing us.</w:t>
-      </w:r>
-    </w:p>
-    <w:p>
-      <w:pPr>
-        <w:ind w:firstLine="720"/>
-      </w:pPr>
-      <w:r>
-        <w:t xml:space="preserve">“Really, like really </w:t>
-      </w:r>
-      <w:proofErr w:type="spellStart"/>
-      <w:r>
-        <w:t>really</w:t>
-      </w:r>
-      <w:proofErr w:type="spellEnd"/>
-      <w:r>
-        <w:t>? Like I’m sure there are children with lost limbs that can dance better than you.” I laugh back.</w:t>
+        <w:t xml:space="preserve">“Slack, and here I thought I was the best dancer in the house.” He </w:t>
+      </w:r>
+      <w:r>
+        <w:t>quips</w:t>
+      </w:r>
+      <w:bookmarkStart w:id="0" w:name="_GoBack"/>
+      <w:bookmarkEnd w:id="0"/>
+      <w:r>
+        <w:t xml:space="preserve"> while sitting backwards in the chair facing us.</w:t>
+      </w:r>
+    </w:p>
+    <w:p>
+      <w:pPr>
+        <w:ind w:firstLine="720"/>
+      </w:pPr>
+      <w:r>
+        <w:t>“Really, like really really? Like I’m sure there are children with lost limbs that can dance better than you.” I laugh back.</w:t>
       </w:r>
     </w:p>
     <w:p>
@@ -733,7 +806,7 @@
 </file>
 
 <file path=word/endnotes.xml><?xml version="1.0" encoding="utf-8"?>
-<w:endnotes xmlns:wpc="http://schemas.microsoft.com/office/word/2010/wordprocessingCanvas" xmlns:cx="http://schemas.microsoft.com/office/drawing/2014/chartex" xmlns:cx1="http://schemas.microsoft.com/office/drawing/2015/9/8/chartex" xmlns:cx2="http://schemas.microsoft.com/office/drawing/2015/10/21/chartex" xmlns:mc="http://schemas.openxmlformats.org/markup-compatibility/2006" xmlns:o="urn:schemas-microsoft-com:office:office" xmlns:r="http://schemas.openxmlformats.org/officeDocument/2006/relationships" xmlns:m="http://schemas.openxmlformats.org/officeDocument/2006/math" xmlns:v="urn:schemas-microsoft-com:vml" xmlns:wp14="http://schemas.microsoft.com/office/word/2010/wordprocessingDrawing" xmlns:wp="http://schemas.openxmlformats.org/drawingml/2006/wordprocessingDrawing" xmlns:w10="urn:schemas-microsoft-com:office:word" xmlns:w="http://schemas.openxmlformats.org/wordprocessingml/2006/main" xmlns:w14="http://schemas.microsoft.com/office/word/2010/wordml" xmlns:w15="http://schemas.microsoft.com/office/word/2012/wordml" xmlns:w16se="http://schemas.microsoft.com/office/word/2015/wordml/symex" xmlns:wpg="http://schemas.microsoft.com/office/word/2010/wordprocessingGroup" xmlns:wpi="http://schemas.microsoft.com/office/word/2010/wordprocessingInk" xmlns:wne="http://schemas.microsoft.com/office/word/2006/wordml" xmlns:wps="http://schemas.microsoft.com/office/word/2010/wordprocessingShape" mc:Ignorable="w14 w15 w16se wp14">
+<w:endnotes xmlns:wpc="http://schemas.microsoft.com/office/word/2010/wordprocessingCanvas" xmlns:mo="http://schemas.microsoft.com/office/mac/office/2008/main" xmlns:mc="http://schemas.openxmlformats.org/markup-compatibility/2006" xmlns:mv="urn:schemas-microsoft-com:mac:vml" xmlns:o="urn:schemas-microsoft-com:office:office" xmlns:r="http://schemas.openxmlformats.org/officeDocument/2006/relationships" xmlns:m="http://schemas.openxmlformats.org/officeDocument/2006/math" xmlns:v="urn:schemas-microsoft-com:vml" xmlns:wp14="http://schemas.microsoft.com/office/word/2010/wordprocessingDrawing" xmlns:wp="http://schemas.openxmlformats.org/drawingml/2006/wordprocessingDrawing" xmlns:w10="urn:schemas-microsoft-com:office:word" xmlns:w="http://schemas.openxmlformats.org/wordprocessingml/2006/main" xmlns:w14="http://schemas.microsoft.com/office/word/2010/wordml" xmlns:w15="http://schemas.microsoft.com/office/word/2012/wordml" xmlns:wpg="http://schemas.microsoft.com/office/word/2010/wordprocessingGroup" xmlns:wpi="http://schemas.microsoft.com/office/word/2010/wordprocessingInk" xmlns:wne="http://schemas.microsoft.com/office/word/2006/wordml" xmlns:wps="http://schemas.microsoft.com/office/word/2010/wordprocessingShape" mc:Ignorable="w14 w15 wp14">
   <w:endnote w:type="separator" w:id="-1">
     <w:p>
       <w:pPr>
@@ -758,7 +831,7 @@
 </file>
 
 <file path=word/footnotes.xml><?xml version="1.0" encoding="utf-8"?>
-<w:footnotes xmlns:wpc="http://schemas.microsoft.com/office/word/2010/wordprocessingCanvas" xmlns:cx="http://schemas.microsoft.com/office/drawing/2014/chartex" xmlns:cx1="http://schemas.microsoft.com/office/drawing/2015/9/8/chartex" xmlns:cx2="http://schemas.microsoft.com/office/drawing/2015/10/21/chartex" xmlns:mc="http://schemas.openxmlformats.org/markup-compatibility/2006" xmlns:o="urn:schemas-microsoft-com:office:office" xmlns:r="http://schemas.openxmlformats.org/officeDocument/2006/relationships" xmlns:m="http://schemas.openxmlformats.org/officeDocument/2006/math" xmlns:v="urn:schemas-microsoft-com:vml" xmlns:wp14="http://schemas.microsoft.com/office/word/2010/wordprocessingDrawing" xmlns:wp="http://schemas.openxmlformats.org/drawingml/2006/wordprocessingDrawing" xmlns:w10="urn:schemas-microsoft-com:office:word" xmlns:w="http://schemas.openxmlformats.org/wordprocessingml/2006/main" xmlns:w14="http://schemas.microsoft.com/office/word/2010/wordml" xmlns:w15="http://schemas.microsoft.com/office/word/2012/wordml" xmlns:w16se="http://schemas.microsoft.com/office/word/2015/wordml/symex" xmlns:wpg="http://schemas.microsoft.com/office/word/2010/wordprocessingGroup" xmlns:wpi="http://schemas.microsoft.com/office/word/2010/wordprocessingInk" xmlns:wne="http://schemas.microsoft.com/office/word/2006/wordml" xmlns:wps="http://schemas.microsoft.com/office/word/2010/wordprocessingShape" mc:Ignorable="w14 w15 w16se wp14">
+<w:footnotes xmlns:wpc="http://schemas.microsoft.com/office/word/2010/wordprocessingCanvas" xmlns:mo="http://schemas.microsoft.com/office/mac/office/2008/main" xmlns:mc="http://schemas.openxmlformats.org/markup-compatibility/2006" xmlns:mv="urn:schemas-microsoft-com:mac:vml" xmlns:o="urn:schemas-microsoft-com:office:office" xmlns:r="http://schemas.openxmlformats.org/officeDocument/2006/relationships" xmlns:m="http://schemas.openxmlformats.org/officeDocument/2006/math" xmlns:v="urn:schemas-microsoft-com:vml" xmlns:wp14="http://schemas.microsoft.com/office/word/2010/wordprocessingDrawing" xmlns:wp="http://schemas.openxmlformats.org/drawingml/2006/wordprocessingDrawing" xmlns:w10="urn:schemas-microsoft-com:office:word" xmlns:w="http://schemas.openxmlformats.org/wordprocessingml/2006/main" xmlns:w14="http://schemas.microsoft.com/office/word/2010/wordml" xmlns:w15="http://schemas.microsoft.com/office/word/2012/wordml" xmlns:wpg="http://schemas.microsoft.com/office/word/2010/wordprocessingGroup" xmlns:wpi="http://schemas.microsoft.com/office/word/2010/wordprocessingInk" xmlns:wne="http://schemas.microsoft.com/office/word/2006/wordml" xmlns:wps="http://schemas.microsoft.com/office/word/2010/wordprocessingShape" mc:Ignorable="w14 w15 wp14">
   <w:footnote w:type="separator" w:id="-1">
     <w:p>
       <w:pPr>
@@ -783,7 +856,7 @@
 </file>
 
 <file path=word/styles.xml><?xml version="1.0" encoding="utf-8"?>
-<w:styles xmlns:mc="http://schemas.openxmlformats.org/markup-compatibility/2006" xmlns:r="http://schemas.openxmlformats.org/officeDocument/2006/relationships" xmlns:w="http://schemas.openxmlformats.org/wordprocessingml/2006/main" xmlns:w14="http://schemas.microsoft.com/office/word/2010/wordml" xmlns:w15="http://schemas.microsoft.com/office/word/2012/wordml" xmlns:w16se="http://schemas.microsoft.com/office/word/2015/wordml/symex" mc:Ignorable="w14 w15 w16se">
+<w:styles xmlns:mc="http://schemas.openxmlformats.org/markup-compatibility/2006" xmlns:r="http://schemas.openxmlformats.org/officeDocument/2006/relationships" xmlns:w="http://schemas.openxmlformats.org/wordprocessingml/2006/main" xmlns:w14="http://schemas.microsoft.com/office/word/2010/wordml" xmlns:w15="http://schemas.microsoft.com/office/word/2012/wordml" mc:Ignorable="w14 w15">
   <w:docDefaults>
     <w:rPrDefault>
       <w:rPr>
@@ -799,7 +872,7 @@
       </w:pPr>
     </w:pPrDefault>
   </w:docDefaults>
-  <w:latentStyles w:defLockedState="0" w:defUIPriority="99" w:defSemiHidden="0" w:defUnhideWhenUsed="0" w:defQFormat="0" w:count="373">
+  <w:latentStyles w:defLockedState="0" w:defUIPriority="99" w:defSemiHidden="0" w:defUnhideWhenUsed="0" w:defQFormat="0" w:count="382">
     <w:lsdException w:name="Normal" w:uiPriority="0" w:qFormat="1"/>
     <w:lsdException w:name="heading 1" w:uiPriority="9" w:qFormat="1"/>
     <w:lsdException w:name="heading 2" w:semiHidden="1" w:uiPriority="9" w:unhideWhenUsed="1" w:qFormat="1"/>
@@ -1202,6 +1275,7 @@
   <w:style w:type="character" w:default="1" w:styleId="DefaultParagraphFont">
     <w:name w:val="Default Paragraph Font"/>
     <w:uiPriority w:val="1"/>
+    <w:semiHidden/>
     <w:unhideWhenUsed/>
   </w:style>
   <w:style w:type="table" w:default="1" w:styleId="TableNormal">
@@ -1585,7 +1659,7 @@
 </file>
 
 <file path=customXml/itemProps1.xml><?xml version="1.0" encoding="utf-8"?>
-<ds:datastoreItem xmlns:ds="http://schemas.openxmlformats.org/officeDocument/2006/customXml" ds:itemID="{4D03B19B-7F2D-4248-BA00-0FC3B964F82F}">
+<ds:datastoreItem xmlns:ds="http://schemas.openxmlformats.org/officeDocument/2006/customXml" ds:itemID="{84BE2984-1C21-9D48-B492-CD7845E83F0B}">
   <ds:schemaRefs>
     <ds:schemaRef ds:uri="http://schemas.openxmlformats.org/officeDocument/2006/bibliography"/>
   </ds:schemaRefs>

</xml_diff>